<commit_message>
Added page numbers to first two pages
</commit_message>
<xml_diff>
--- a/DOCX/Магистерская.docx
+++ b/DOCX/Магистерская.docx
@@ -2416,6 +2416,7 @@
           <w:headerReference w:type="default" r:id="rId8"/>
           <w:pgSz w:w="11906" w:h="16838"/>
           <w:pgMar w:top="1134" w:right="850" w:bottom="1134" w:left="1701" w:header="708" w:footer="708" w:gutter="0"/>
+          <w:pgNumType w:start="2"/>
           <w:cols w:space="708"/>
           <w:docGrid w:linePitch="381"/>
         </w:sectPr>
@@ -4504,9 +4505,6 @@
     <w:p>
       <w:pPr>
         <w:pStyle w:val="1"/>
-        <w:rPr>
-          <w:lang w:val="en-US"/>
-        </w:rPr>
       </w:pPr>
       <w:bookmarkStart w:id="6" w:name="_Toc72175199"/>
       <w:r>
@@ -4517,7 +4515,10 @@
         <w:rPr>
           <w:lang w:val="en-US"/>
         </w:rPr>
-        <w:t xml:space="preserve">RAT </w:t>
+        <w:t>RAT</w:t>
+      </w:r>
+      <w:r>
+        <w:t xml:space="preserve"> </w:t>
       </w:r>
       <w:r>
         <w:t xml:space="preserve">для </w:t>
@@ -7257,9 +7258,6 @@
       <w:pPr>
         <w:pStyle w:val="a6"/>
         <w:spacing w:before="240" w:after="360"/>
-        <w:rPr>
-          <w:lang w:val="en-US"/>
-        </w:rPr>
       </w:pPr>
       <w:r>
         <w:t xml:space="preserve">Рисунок 2.12. Получение токена </w:t>
@@ -8929,9 +8927,6 @@
     <w:p>
       <w:pPr>
         <w:pStyle w:val="1"/>
-        <w:rPr>
-          <w:lang w:val="en-US"/>
-        </w:rPr>
       </w:pPr>
       <w:bookmarkStart w:id="14" w:name="_Toc72175206"/>
       <w:r>
@@ -17925,7 +17920,6 @@
     <w:p/>
     <w:p/>
     <w:sectPr>
-      <w:headerReference w:type="default" r:id="rId58"/>
       <w:pgSz w:w="11906" w:h="16838"/>
       <w:pgMar w:top="1134" w:right="850" w:bottom="1134" w:left="1701" w:header="708" w:footer="708" w:gutter="0"/>
       <w:pgNumType w:start="4"/>
@@ -17988,32 +17982,14 @@
 
 <file path=word/header1.xml><?xml version="1.0" encoding="utf-8"?>
 <w:hdr xmlns:wpc="http://schemas.microsoft.com/office/word/2010/wordprocessingCanvas" xmlns:cx="http://schemas.microsoft.com/office/drawing/2014/chartex" xmlns:cx1="http://schemas.microsoft.com/office/drawing/2015/9/8/chartex" xmlns:cx2="http://schemas.microsoft.com/office/drawing/2015/10/21/chartex" xmlns:cx3="http://schemas.microsoft.com/office/drawing/2016/5/9/chartex" xmlns:cx4="http://schemas.microsoft.com/office/drawing/2016/5/10/chartex" xmlns:cx5="http://schemas.microsoft.com/office/drawing/2016/5/11/chartex" xmlns:cx6="http://schemas.microsoft.com/office/drawing/2016/5/12/chartex" xmlns:cx7="http://schemas.microsoft.com/office/drawing/2016/5/13/chartex" xmlns:cx8="http://schemas.microsoft.com/office/drawing/2016/5/14/chartex" xmlns:mc="http://schemas.openxmlformats.org/markup-compatibility/2006" xmlns:aink="http://schemas.microsoft.com/office/drawing/2016/ink" xmlns:am3d="http://schemas.microsoft.com/office/drawing/2017/model3d" xmlns:o="urn:schemas-microsoft-com:office:office" xmlns:r="http://schemas.openxmlformats.org/officeDocument/2006/relationships" xmlns:m="http://schemas.openxmlformats.org/officeDocument/2006/math" xmlns:v="urn:schemas-microsoft-com:vml" xmlns:wp14="http://schemas.microsoft.com/office/word/2010/wordprocessingDrawing" xmlns:wp="http://schemas.openxmlformats.org/drawingml/2006/wordprocessingDrawing" xmlns:w10="urn:schemas-microsoft-com:office:word" xmlns:w="http://schemas.openxmlformats.org/wordprocessingml/2006/main" xmlns:w14="http://schemas.microsoft.com/office/word/2010/wordml" xmlns:w15="http://schemas.microsoft.com/office/word/2012/wordml" xmlns:w16cex="http://schemas.microsoft.com/office/word/2018/wordml/cex" xmlns:w16cid="http://schemas.microsoft.com/office/word/2016/wordml/cid" xmlns:w16="http://schemas.microsoft.com/office/word/2018/wordml" xmlns:w16se="http://schemas.microsoft.com/office/word/2015/wordml/symex" xmlns:wpg="http://schemas.microsoft.com/office/word/2010/wordprocessingGroup" xmlns:wpi="http://schemas.microsoft.com/office/word/2010/wordprocessingInk" xmlns:wne="http://schemas.microsoft.com/office/word/2006/wordml" xmlns:wps="http://schemas.microsoft.com/office/word/2010/wordprocessingShape" mc:Ignorable="w14 w15 w16se w16cid w16 w16cex wp14">
-  <w:p>
-    <w:pPr>
-      <w:pStyle w:val="a9"/>
-      <w:jc w:val="right"/>
-    </w:pPr>
-  </w:p>
-  <w:p>
-    <w:pPr>
-      <w:pStyle w:val="a9"/>
-      <w:jc w:val="right"/>
-    </w:pPr>
-  </w:p>
-</w:hdr>
-</file>
-
-<file path=word/header2.xml><?xml version="1.0" encoding="utf-8"?>
-<w:hdr xmlns:wpc="http://schemas.microsoft.com/office/word/2010/wordprocessingCanvas" xmlns:cx="http://schemas.microsoft.com/office/drawing/2014/chartex" xmlns:cx1="http://schemas.microsoft.com/office/drawing/2015/9/8/chartex" xmlns:cx2="http://schemas.microsoft.com/office/drawing/2015/10/21/chartex" xmlns:cx3="http://schemas.microsoft.com/office/drawing/2016/5/9/chartex" xmlns:cx4="http://schemas.microsoft.com/office/drawing/2016/5/10/chartex" xmlns:cx5="http://schemas.microsoft.com/office/drawing/2016/5/11/chartex" xmlns:cx6="http://schemas.microsoft.com/office/drawing/2016/5/12/chartex" xmlns:cx7="http://schemas.microsoft.com/office/drawing/2016/5/13/chartex" xmlns:cx8="http://schemas.microsoft.com/office/drawing/2016/5/14/chartex" xmlns:mc="http://schemas.openxmlformats.org/markup-compatibility/2006" xmlns:aink="http://schemas.microsoft.com/office/drawing/2016/ink" xmlns:am3d="http://schemas.microsoft.com/office/drawing/2017/model3d" xmlns:o="urn:schemas-microsoft-com:office:office" xmlns:r="http://schemas.openxmlformats.org/officeDocument/2006/relationships" xmlns:m="http://schemas.openxmlformats.org/officeDocument/2006/math" xmlns:v="urn:schemas-microsoft-com:vml" xmlns:wp14="http://schemas.microsoft.com/office/word/2010/wordprocessingDrawing" xmlns:wp="http://schemas.openxmlformats.org/drawingml/2006/wordprocessingDrawing" xmlns:w10="urn:schemas-microsoft-com:office:word" xmlns:w="http://schemas.openxmlformats.org/wordprocessingml/2006/main" xmlns:w14="http://schemas.microsoft.com/office/word/2010/wordml" xmlns:w15="http://schemas.microsoft.com/office/word/2012/wordml" xmlns:w16cex="http://schemas.microsoft.com/office/word/2018/wordml/cex" xmlns:w16cid="http://schemas.microsoft.com/office/word/2016/wordml/cid" xmlns:w16="http://schemas.microsoft.com/office/word/2018/wordml" xmlns:w16se="http://schemas.microsoft.com/office/word/2015/wordml/symex" xmlns:wpg="http://schemas.microsoft.com/office/word/2010/wordprocessingGroup" xmlns:wpi="http://schemas.microsoft.com/office/word/2010/wordprocessingInk" xmlns:wne="http://schemas.microsoft.com/office/word/2006/wordml" xmlns:wps="http://schemas.microsoft.com/office/word/2010/wordprocessingShape" mc:Ignorable="w14 w15 w16se w16cid w16 w16cex wp14">
   <w:sdt>
     <w:sdtPr>
-      <w:id w:val="-412553161"/>
+      <w:id w:val="-1349172190"/>
       <w:docPartObj>
         <w:docPartGallery w:val="Page Numbers (Top of Page)"/>
         <w:docPartUnique/>
       </w:docPartObj>
     </w:sdtPr>
-    <w:sdtEndPr/>
     <w:sdtContent>
       <w:p>
         <w:pPr>
@@ -21079,7 +21055,7 @@
 </file>
 
 <file path=customXml/itemProps1.xml><?xml version="1.0" encoding="utf-8"?>
-<ds:datastoreItem xmlns:ds="http://schemas.openxmlformats.org/officeDocument/2006/customXml" ds:itemID="{2D91CF07-E41A-407B-B699-625DC14D5982}">
+<ds:datastoreItem xmlns:ds="http://schemas.openxmlformats.org/officeDocument/2006/customXml" ds:itemID="{6DEC3F8E-F2E0-45B7-893C-BB7014B26B7A}">
   <ds:schemaRefs>
     <ds:schemaRef ds:uri="http://schemas.openxmlformats.org/officeDocument/2006/bibliography"/>
   </ds:schemaRefs>

</xml_diff>